<commit_message>
ajout d'un test de projet chargé ou pas
</commit_message>
<xml_diff>
--- a/altibonne.docx
+++ b/altibonne.docx
@@ -4864,7 +4864,7 @@
         <v:path o:extrusionok="f" gradientshapeok="t" o:connecttype="rect"/>
         <o:lock v:ext="edit" aspectratio="t"/>
       </v:shapetype>
-      <v:shape id="_x0000_i1073" type="#_x0000_t75" style="width:21.3pt;height:22.55pt;visibility:visible;mso-wrap-style:square" o:bullet="t">
+      <v:shape id="Image 32" o:spid="_x0000_i1076" type="#_x0000_t75" style="width:21.3pt;height:22.55pt;visibility:visible;mso-wrap-style:square" o:bullet="t">
         <v:imagedata r:id="rId1" o:title=""/>
       </v:shape>
     </w:pict>
@@ -7820,10 +7820,10 @@
     <w:rsid w:val="00065F3B"/>
     <w:rsid w:val="000D4DEE"/>
     <w:rsid w:val="00162DC9"/>
-    <w:rsid w:val="00247889"/>
     <w:rsid w:val="00297774"/>
     <w:rsid w:val="003259A4"/>
     <w:rsid w:val="00471113"/>
+    <w:rsid w:val="00512470"/>
     <w:rsid w:val="0054019A"/>
     <w:rsid w:val="00596E3A"/>
     <w:rsid w:val="005E1C8F"/>

</xml_diff>